<commit_message>
Strich bei Fußzeile entfernt.
</commit_message>
<xml_diff>
--- a/pdf/Diplomarbeit-Formular.docx
+++ b/pdf/Diplomarbeit-Formular.docx
@@ -1606,8 +1606,12 @@
           <w:rFonts w:cs="Tahoma"/>
         </w:rPr>
         <w:sectPr>
-          <w:headerReference w:type="default" r:id="rId8"/>
-          <w:footerReference w:type="default" r:id="rId9"/>
+          <w:headerReference w:type="even" r:id="rId8"/>
+          <w:headerReference w:type="default" r:id="rId9"/>
+          <w:footerReference w:type="even" r:id="rId10"/>
+          <w:footerReference w:type="default" r:id="rId11"/>
+          <w:headerReference w:type="first" r:id="rId12"/>
+          <w:footerReference w:type="first" r:id="rId13"/>
           <w:footnotePr>
             <w:pos w:val="beneathText"/>
           </w:footnotePr>
@@ -3321,7 +3325,7 @@
     </w:tbl>
     <w:p/>
     <w:sectPr>
-      <w:footerReference w:type="default" r:id="rId10"/>
+      <w:footerReference w:type="default" r:id="rId14"/>
       <w:footnotePr>
         <w:pos w:val="beneathText"/>
       </w:footnotePr>
@@ -3361,9 +3365,16 @@
   <w:p>
     <w:pPr>
       <w:pStyle w:val="Fuzeile"/>
-      <w:pBdr>
-        <w:top w:val="single" w:sz="4" w:space="1" w:color="auto"/>
-      </w:pBdr>
+    </w:pPr>
+  </w:p>
+</w:ftr>
+</file>
+
+<file path=word/footer2.xml><?xml version="1.0" encoding="utf-8"?>
+<w:ftr xmlns:wpc="http://schemas.microsoft.com/office/word/2010/wordprocessingCanvas" xmlns:cx="http://schemas.microsoft.com/office/drawing/2014/chartex" xmlns:cx1="http://schemas.microsoft.com/office/drawing/2015/9/8/chartex" xmlns:cx2="http://schemas.microsoft.com/office/drawing/2015/10/21/chartex" xmlns:cx3="http://schemas.microsoft.com/office/drawing/2016/5/9/chartex" xmlns:cx4="http://schemas.microsoft.com/office/drawing/2016/5/10/chartex" xmlns:cx5="http://schemas.microsoft.com/office/drawing/2016/5/11/chartex" xmlns:cx6="http://schemas.microsoft.com/office/drawing/2016/5/12/chartex" xmlns:cx7="http://schemas.microsoft.com/office/drawing/2016/5/13/chartex" xmlns:cx8="http://schemas.microsoft.com/office/drawing/2016/5/14/chartex" xmlns:mc="http://schemas.openxmlformats.org/markup-compatibility/2006" xmlns:aink="http://schemas.microsoft.com/office/drawing/2016/ink" xmlns:am3d="http://schemas.microsoft.com/office/drawing/2017/model3d" xmlns:o="urn:schemas-microsoft-com:office:office" xmlns:oel="http://schemas.microsoft.com/office/2019/extlst" xmlns:r="http://schemas.openxmlformats.org/officeDocument/2006/relationships" xmlns:m="http://schemas.openxmlformats.org/officeDocument/2006/math" xmlns:v="urn:schemas-microsoft-com:vml" xmlns:wp14="http://schemas.microsoft.com/office/word/2010/wordprocessingDrawing" xmlns:wp="http://schemas.openxmlformats.org/drawingml/2006/wordprocessingDrawing" xmlns:w10="urn:schemas-microsoft-com:office:word" xmlns:w="http://schemas.openxmlformats.org/wordprocessingml/2006/main" xmlns:w14="http://schemas.microsoft.com/office/word/2010/wordml" xmlns:w15="http://schemas.microsoft.com/office/word/2012/wordml" xmlns:w16cex="http://schemas.microsoft.com/office/word/2018/wordml/cex" xmlns:w16cid="http://schemas.microsoft.com/office/word/2016/wordml/cid" xmlns:w16="http://schemas.microsoft.com/office/word/2018/wordml" xmlns:w16du="http://schemas.microsoft.com/office/word/2023/wordml/word16du" xmlns:w16sdtdh="http://schemas.microsoft.com/office/word/2020/wordml/sdtdatahash" xmlns:w16se="http://schemas.microsoft.com/office/word/2015/wordml/symex" xmlns:wpg="http://schemas.microsoft.com/office/word/2010/wordprocessingGroup" xmlns:wpi="http://schemas.microsoft.com/office/word/2010/wordprocessingInk" xmlns:wne="http://schemas.microsoft.com/office/word/2006/wordml" xmlns:wps="http://schemas.microsoft.com/office/word/2010/wordprocessingShape" mc:Ignorable="w14 w15 w16se w16cid w16 w16cex w16sdtdh w16du wp14">
+  <w:p>
+    <w:pPr>
+      <w:pStyle w:val="Fuzeile"/>
       <w:tabs>
         <w:tab w:val="clear" w:pos="9072"/>
         <w:tab w:val="right" w:pos="9540"/>
@@ -3379,14 +3390,21 @@
 </w:ftr>
 </file>
 
-<file path=word/footer2.xml><?xml version="1.0" encoding="utf-8"?>
+<file path=word/footer3.xml><?xml version="1.0" encoding="utf-8"?>
 <w:ftr xmlns:wpc="http://schemas.microsoft.com/office/word/2010/wordprocessingCanvas" xmlns:cx="http://schemas.microsoft.com/office/drawing/2014/chartex" xmlns:cx1="http://schemas.microsoft.com/office/drawing/2015/9/8/chartex" xmlns:cx2="http://schemas.microsoft.com/office/drawing/2015/10/21/chartex" xmlns:cx3="http://schemas.microsoft.com/office/drawing/2016/5/9/chartex" xmlns:cx4="http://schemas.microsoft.com/office/drawing/2016/5/10/chartex" xmlns:cx5="http://schemas.microsoft.com/office/drawing/2016/5/11/chartex" xmlns:cx6="http://schemas.microsoft.com/office/drawing/2016/5/12/chartex" xmlns:cx7="http://schemas.microsoft.com/office/drawing/2016/5/13/chartex" xmlns:cx8="http://schemas.microsoft.com/office/drawing/2016/5/14/chartex" xmlns:mc="http://schemas.openxmlformats.org/markup-compatibility/2006" xmlns:aink="http://schemas.microsoft.com/office/drawing/2016/ink" xmlns:am3d="http://schemas.microsoft.com/office/drawing/2017/model3d" xmlns:o="urn:schemas-microsoft-com:office:office" xmlns:oel="http://schemas.microsoft.com/office/2019/extlst" xmlns:r="http://schemas.openxmlformats.org/officeDocument/2006/relationships" xmlns:m="http://schemas.openxmlformats.org/officeDocument/2006/math" xmlns:v="urn:schemas-microsoft-com:vml" xmlns:wp14="http://schemas.microsoft.com/office/word/2010/wordprocessingDrawing" xmlns:wp="http://schemas.openxmlformats.org/drawingml/2006/wordprocessingDrawing" xmlns:w10="urn:schemas-microsoft-com:office:word" xmlns:w="http://schemas.openxmlformats.org/wordprocessingml/2006/main" xmlns:w14="http://schemas.microsoft.com/office/word/2010/wordml" xmlns:w15="http://schemas.microsoft.com/office/word/2012/wordml" xmlns:w16cex="http://schemas.microsoft.com/office/word/2018/wordml/cex" xmlns:w16cid="http://schemas.microsoft.com/office/word/2016/wordml/cid" xmlns:w16="http://schemas.microsoft.com/office/word/2018/wordml" xmlns:w16du="http://schemas.microsoft.com/office/word/2023/wordml/word16du" xmlns:w16sdtdh="http://schemas.microsoft.com/office/word/2020/wordml/sdtdatahash" xmlns:w16se="http://schemas.microsoft.com/office/word/2015/wordml/symex" xmlns:wpg="http://schemas.microsoft.com/office/word/2010/wordprocessingGroup" xmlns:wpi="http://schemas.microsoft.com/office/word/2010/wordprocessingInk" xmlns:wne="http://schemas.microsoft.com/office/word/2006/wordml" xmlns:wps="http://schemas.microsoft.com/office/word/2010/wordprocessingShape" mc:Ignorable="w14 w15 w16se w16cid w16 w16cex w16sdtdh w16du wp14">
   <w:p>
     <w:pPr>
       <w:pStyle w:val="Fuzeile"/>
-      <w:pBdr>
-        <w:top w:val="single" w:sz="4" w:space="1" w:color="auto"/>
-      </w:pBdr>
+    </w:pPr>
+  </w:p>
+</w:ftr>
+</file>
+
+<file path=word/footer4.xml><?xml version="1.0" encoding="utf-8"?>
+<w:ftr xmlns:wpc="http://schemas.microsoft.com/office/word/2010/wordprocessingCanvas" xmlns:cx="http://schemas.microsoft.com/office/drawing/2014/chartex" xmlns:cx1="http://schemas.microsoft.com/office/drawing/2015/9/8/chartex" xmlns:cx2="http://schemas.microsoft.com/office/drawing/2015/10/21/chartex" xmlns:cx3="http://schemas.microsoft.com/office/drawing/2016/5/9/chartex" xmlns:cx4="http://schemas.microsoft.com/office/drawing/2016/5/10/chartex" xmlns:cx5="http://schemas.microsoft.com/office/drawing/2016/5/11/chartex" xmlns:cx6="http://schemas.microsoft.com/office/drawing/2016/5/12/chartex" xmlns:cx7="http://schemas.microsoft.com/office/drawing/2016/5/13/chartex" xmlns:cx8="http://schemas.microsoft.com/office/drawing/2016/5/14/chartex" xmlns:mc="http://schemas.openxmlformats.org/markup-compatibility/2006" xmlns:aink="http://schemas.microsoft.com/office/drawing/2016/ink" xmlns:am3d="http://schemas.microsoft.com/office/drawing/2017/model3d" xmlns:o="urn:schemas-microsoft-com:office:office" xmlns:oel="http://schemas.microsoft.com/office/2019/extlst" xmlns:r="http://schemas.openxmlformats.org/officeDocument/2006/relationships" xmlns:m="http://schemas.openxmlformats.org/officeDocument/2006/math" xmlns:v="urn:schemas-microsoft-com:vml" xmlns:wp14="http://schemas.microsoft.com/office/word/2010/wordprocessingDrawing" xmlns:wp="http://schemas.openxmlformats.org/drawingml/2006/wordprocessingDrawing" xmlns:w10="urn:schemas-microsoft-com:office:word" xmlns:w="http://schemas.openxmlformats.org/wordprocessingml/2006/main" xmlns:w14="http://schemas.microsoft.com/office/word/2010/wordml" xmlns:w15="http://schemas.microsoft.com/office/word/2012/wordml" xmlns:w16cex="http://schemas.microsoft.com/office/word/2018/wordml/cex" xmlns:w16cid="http://schemas.microsoft.com/office/word/2016/wordml/cid" xmlns:w16="http://schemas.microsoft.com/office/word/2018/wordml" xmlns:w16du="http://schemas.microsoft.com/office/word/2023/wordml/word16du" xmlns:w16sdtdh="http://schemas.microsoft.com/office/word/2020/wordml/sdtdatahash" xmlns:w16se="http://schemas.microsoft.com/office/word/2015/wordml/symex" xmlns:wpg="http://schemas.microsoft.com/office/word/2010/wordprocessingGroup" xmlns:wpi="http://schemas.microsoft.com/office/word/2010/wordprocessingInk" xmlns:wne="http://schemas.microsoft.com/office/word/2006/wordml" xmlns:wps="http://schemas.microsoft.com/office/word/2010/wordprocessingShape" mc:Ignorable="w14 w15 w16se w16cid w16 w16cex w16sdtdh w16du wp14">
+  <w:p>
+    <w:pPr>
+      <w:pStyle w:val="Fuzeile"/>
       <w:tabs>
         <w:tab w:val="clear" w:pos="9072"/>
         <w:tab w:val="right" w:pos="9540"/>
@@ -3422,6 +3440,16 @@
 </file>
 
 <file path=word/header1.xml><?xml version="1.0" encoding="utf-8"?>
+<w:hdr xmlns:wpc="http://schemas.microsoft.com/office/word/2010/wordprocessingCanvas" xmlns:cx="http://schemas.microsoft.com/office/drawing/2014/chartex" xmlns:cx1="http://schemas.microsoft.com/office/drawing/2015/9/8/chartex" xmlns:cx2="http://schemas.microsoft.com/office/drawing/2015/10/21/chartex" xmlns:cx3="http://schemas.microsoft.com/office/drawing/2016/5/9/chartex" xmlns:cx4="http://schemas.microsoft.com/office/drawing/2016/5/10/chartex" xmlns:cx5="http://schemas.microsoft.com/office/drawing/2016/5/11/chartex" xmlns:cx6="http://schemas.microsoft.com/office/drawing/2016/5/12/chartex" xmlns:cx7="http://schemas.microsoft.com/office/drawing/2016/5/13/chartex" xmlns:cx8="http://schemas.microsoft.com/office/drawing/2016/5/14/chartex" xmlns:mc="http://schemas.openxmlformats.org/markup-compatibility/2006" xmlns:aink="http://schemas.microsoft.com/office/drawing/2016/ink" xmlns:am3d="http://schemas.microsoft.com/office/drawing/2017/model3d" xmlns:o="urn:schemas-microsoft-com:office:office" xmlns:oel="http://schemas.microsoft.com/office/2019/extlst" xmlns:r="http://schemas.openxmlformats.org/officeDocument/2006/relationships" xmlns:m="http://schemas.openxmlformats.org/officeDocument/2006/math" xmlns:v="urn:schemas-microsoft-com:vml" xmlns:wp14="http://schemas.microsoft.com/office/word/2010/wordprocessingDrawing" xmlns:wp="http://schemas.openxmlformats.org/drawingml/2006/wordprocessingDrawing" xmlns:w10="urn:schemas-microsoft-com:office:word" xmlns:w="http://schemas.openxmlformats.org/wordprocessingml/2006/main" xmlns:w14="http://schemas.microsoft.com/office/word/2010/wordml" xmlns:w15="http://schemas.microsoft.com/office/word/2012/wordml" xmlns:w16cex="http://schemas.microsoft.com/office/word/2018/wordml/cex" xmlns:w16cid="http://schemas.microsoft.com/office/word/2016/wordml/cid" xmlns:w16="http://schemas.microsoft.com/office/word/2018/wordml" xmlns:w16du="http://schemas.microsoft.com/office/word/2023/wordml/word16du" xmlns:w16sdtdh="http://schemas.microsoft.com/office/word/2020/wordml/sdtdatahash" xmlns:w16se="http://schemas.microsoft.com/office/word/2015/wordml/symex" xmlns:wpg="http://schemas.microsoft.com/office/word/2010/wordprocessingGroup" xmlns:wpi="http://schemas.microsoft.com/office/word/2010/wordprocessingInk" xmlns:wne="http://schemas.microsoft.com/office/word/2006/wordml" xmlns:wps="http://schemas.microsoft.com/office/word/2010/wordprocessingShape" mc:Ignorable="w14 w15 w16se w16cid w16 w16cex w16sdtdh w16du wp14">
+  <w:p>
+    <w:pPr>
+      <w:pStyle w:val="Kopfzeile"/>
+    </w:pPr>
+  </w:p>
+</w:hdr>
+</file>
+
+<file path=word/header2.xml><?xml version="1.0" encoding="utf-8"?>
 <w:hdr xmlns:wpc="http://schemas.microsoft.com/office/word/2010/wordprocessingCanvas" xmlns:cx="http://schemas.microsoft.com/office/drawing/2014/chartex" xmlns:cx1="http://schemas.microsoft.com/office/drawing/2015/9/8/chartex" xmlns:cx2="http://schemas.microsoft.com/office/drawing/2015/10/21/chartex" xmlns:cx3="http://schemas.microsoft.com/office/drawing/2016/5/9/chartex" xmlns:cx4="http://schemas.microsoft.com/office/drawing/2016/5/10/chartex" xmlns:cx5="http://schemas.microsoft.com/office/drawing/2016/5/11/chartex" xmlns:cx6="http://schemas.microsoft.com/office/drawing/2016/5/12/chartex" xmlns:cx7="http://schemas.microsoft.com/office/drawing/2016/5/13/chartex" xmlns:cx8="http://schemas.microsoft.com/office/drawing/2016/5/14/chartex" xmlns:mc="http://schemas.openxmlformats.org/markup-compatibility/2006" xmlns:aink="http://schemas.microsoft.com/office/drawing/2016/ink" xmlns:am3d="http://schemas.microsoft.com/office/drawing/2017/model3d" xmlns:o="urn:schemas-microsoft-com:office:office" xmlns:oel="http://schemas.microsoft.com/office/2019/extlst" xmlns:r="http://schemas.openxmlformats.org/officeDocument/2006/relationships" xmlns:m="http://schemas.openxmlformats.org/officeDocument/2006/math" xmlns:v="urn:schemas-microsoft-com:vml" xmlns:wp14="http://schemas.microsoft.com/office/word/2010/wordprocessingDrawing" xmlns:wp="http://schemas.openxmlformats.org/drawingml/2006/wordprocessingDrawing" xmlns:w10="urn:schemas-microsoft-com:office:word" xmlns:w="http://schemas.openxmlformats.org/wordprocessingml/2006/main" xmlns:w14="http://schemas.microsoft.com/office/word/2010/wordml" xmlns:w15="http://schemas.microsoft.com/office/word/2012/wordml" xmlns:w16cex="http://schemas.microsoft.com/office/word/2018/wordml/cex" xmlns:w16cid="http://schemas.microsoft.com/office/word/2016/wordml/cid" xmlns:w16="http://schemas.microsoft.com/office/word/2018/wordml" xmlns:w16du="http://schemas.microsoft.com/office/word/2023/wordml/word16du" xmlns:w16sdtdh="http://schemas.microsoft.com/office/word/2020/wordml/sdtdatahash" xmlns:w16se="http://schemas.microsoft.com/office/word/2015/wordml/symex" xmlns:wpg="http://schemas.microsoft.com/office/word/2010/wordprocessingGroup" xmlns:wpi="http://schemas.microsoft.com/office/word/2010/wordprocessingInk" xmlns:wne="http://schemas.microsoft.com/office/word/2006/wordml" xmlns:wps="http://schemas.microsoft.com/office/word/2010/wordprocessingShape" mc:Ignorable="w14 w15 w16se w16cid w16 w16cex w16sdtdh w16du wp14">
   <w:tbl>
     <w:tblPr>
@@ -3718,6 +3746,16 @@
 </w:hdr>
 </file>
 
+<file path=word/header3.xml><?xml version="1.0" encoding="utf-8"?>
+<w:hdr xmlns:wpc="http://schemas.microsoft.com/office/word/2010/wordprocessingCanvas" xmlns:cx="http://schemas.microsoft.com/office/drawing/2014/chartex" xmlns:cx1="http://schemas.microsoft.com/office/drawing/2015/9/8/chartex" xmlns:cx2="http://schemas.microsoft.com/office/drawing/2015/10/21/chartex" xmlns:cx3="http://schemas.microsoft.com/office/drawing/2016/5/9/chartex" xmlns:cx4="http://schemas.microsoft.com/office/drawing/2016/5/10/chartex" xmlns:cx5="http://schemas.microsoft.com/office/drawing/2016/5/11/chartex" xmlns:cx6="http://schemas.microsoft.com/office/drawing/2016/5/12/chartex" xmlns:cx7="http://schemas.microsoft.com/office/drawing/2016/5/13/chartex" xmlns:cx8="http://schemas.microsoft.com/office/drawing/2016/5/14/chartex" xmlns:mc="http://schemas.openxmlformats.org/markup-compatibility/2006" xmlns:aink="http://schemas.microsoft.com/office/drawing/2016/ink" xmlns:am3d="http://schemas.microsoft.com/office/drawing/2017/model3d" xmlns:o="urn:schemas-microsoft-com:office:office" xmlns:oel="http://schemas.microsoft.com/office/2019/extlst" xmlns:r="http://schemas.openxmlformats.org/officeDocument/2006/relationships" xmlns:m="http://schemas.openxmlformats.org/officeDocument/2006/math" xmlns:v="urn:schemas-microsoft-com:vml" xmlns:wp14="http://schemas.microsoft.com/office/word/2010/wordprocessingDrawing" xmlns:wp="http://schemas.openxmlformats.org/drawingml/2006/wordprocessingDrawing" xmlns:w10="urn:schemas-microsoft-com:office:word" xmlns:w="http://schemas.openxmlformats.org/wordprocessingml/2006/main" xmlns:w14="http://schemas.microsoft.com/office/word/2010/wordml" xmlns:w15="http://schemas.microsoft.com/office/word/2012/wordml" xmlns:w16cex="http://schemas.microsoft.com/office/word/2018/wordml/cex" xmlns:w16cid="http://schemas.microsoft.com/office/word/2016/wordml/cid" xmlns:w16="http://schemas.microsoft.com/office/word/2018/wordml" xmlns:w16du="http://schemas.microsoft.com/office/word/2023/wordml/word16du" xmlns:w16sdtdh="http://schemas.microsoft.com/office/word/2020/wordml/sdtdatahash" xmlns:w16se="http://schemas.microsoft.com/office/word/2015/wordml/symex" xmlns:wpg="http://schemas.microsoft.com/office/word/2010/wordprocessingGroup" xmlns:wpi="http://schemas.microsoft.com/office/word/2010/wordprocessingInk" xmlns:wne="http://schemas.microsoft.com/office/word/2006/wordml" xmlns:wps="http://schemas.microsoft.com/office/word/2010/wordprocessingShape" mc:Ignorable="w14 w15 w16se w16cid w16 w16cex w16sdtdh w16du wp14">
+  <w:p>
+    <w:pPr>
+      <w:pStyle w:val="Kopfzeile"/>
+    </w:pPr>
+  </w:p>
+</w:hdr>
+</file>
+
 <file path=word/numbering.xml><?xml version="1.0" encoding="utf-8"?>
 <w:numbering xmlns:wpc="http://schemas.microsoft.com/office/word/2010/wordprocessingCanvas" xmlns:cx="http://schemas.microsoft.com/office/drawing/2014/chartex" xmlns:cx1="http://schemas.microsoft.com/office/drawing/2015/9/8/chartex" xmlns:cx2="http://schemas.microsoft.com/office/drawing/2015/10/21/chartex" xmlns:cx3="http://schemas.microsoft.com/office/drawing/2016/5/9/chartex" xmlns:cx4="http://schemas.microsoft.com/office/drawing/2016/5/10/chartex" xmlns:cx5="http://schemas.microsoft.com/office/drawing/2016/5/11/chartex" xmlns:cx6="http://schemas.microsoft.com/office/drawing/2016/5/12/chartex" xmlns:cx7="http://schemas.microsoft.com/office/drawing/2016/5/13/chartex" xmlns:cx8="http://schemas.microsoft.com/office/drawing/2016/5/14/chartex" xmlns:mc="http://schemas.openxmlformats.org/markup-compatibility/2006" xmlns:aink="http://schemas.microsoft.com/office/drawing/2016/ink" xmlns:am3d="http://schemas.microsoft.com/office/drawing/2017/model3d" xmlns:o="urn:schemas-microsoft-com:office:office" xmlns:oel="http://schemas.microsoft.com/office/2019/extlst" xmlns:r="http://schemas.openxmlformats.org/officeDocument/2006/relationships" xmlns:m="http://schemas.openxmlformats.org/officeDocument/2006/math" xmlns:v="urn:schemas-microsoft-com:vml" xmlns:wp14="http://schemas.microsoft.com/office/word/2010/wordprocessingDrawing" xmlns:wp="http://schemas.openxmlformats.org/drawingml/2006/wordprocessingDrawing" xmlns:w10="urn:schemas-microsoft-com:office:word" xmlns:w="http://schemas.openxmlformats.org/wordprocessingml/2006/main" xmlns:w14="http://schemas.microsoft.com/office/word/2010/wordml" xmlns:w15="http://schemas.microsoft.com/office/word/2012/wordml" xmlns:w16cex="http://schemas.microsoft.com/office/word/2018/wordml/cex" xmlns:w16cid="http://schemas.microsoft.com/office/word/2016/wordml/cid" xmlns:w16="http://schemas.microsoft.com/office/word/2018/wordml" xmlns:w16du="http://schemas.microsoft.com/office/word/2023/wordml/word16du" xmlns:w16sdtdh="http://schemas.microsoft.com/office/word/2020/wordml/sdtdatahash" xmlns:w16se="http://schemas.microsoft.com/office/word/2015/wordml/symex" xmlns:wpg="http://schemas.microsoft.com/office/word/2010/wordprocessingGroup" xmlns:wpi="http://schemas.microsoft.com/office/word/2010/wordprocessingInk" xmlns:wne="http://schemas.microsoft.com/office/word/2006/wordml" xmlns:wps="http://schemas.microsoft.com/office/word/2010/wordprocessingShape" mc:Ignorable="w14 w15 w16se w16cid w16 w16cex w16sdtdh w16du wp14">
   <w:numPicBullet w:numPicBulletId="0">
@@ -3741,14 +3779,14 @@
         <v:path o:extrusionok="f" gradientshapeok="t" o:connecttype="rect"/>
         <o:lock v:ext="edit" aspectratio="t"/>
       </v:shapetype>
-      <v:shape id="_x0000_i1036" type="#_x0000_t75" style="width:9pt;height:9pt" o:bullet="t">
+      <v:shape id="_x0000_i1046" type="#_x0000_t75" style="width:9pt;height:9pt" o:bullet="t">
         <v:imagedata r:id="rId1" o:title="BD14868_"/>
       </v:shape>
     </w:pict>
   </w:numPicBullet>
   <w:numPicBullet w:numPicBulletId="1">
     <w:pict>
-      <v:shape id="_x0000_i1037" type="#_x0000_t75" style="width:9pt;height:9pt" o:bullet="t">
+      <v:shape id="_x0000_i1047" type="#_x0000_t75" style="width:9pt;height:9pt" o:bullet="t">
         <v:imagedata r:id="rId2" o:title="BD14582_"/>
       </v:shape>
     </w:pict>

</xml_diff>